<commit_message>
add function end time of any shift for manager
</commit_message>
<xml_diff>
--- a/Web attendance report.docx
+++ b/Web attendance report.docx
@@ -20,7 +20,7 @@
     <w:p>
       <w:r>
         <w:pict w14:anchorId="0C22F37C">
-          <v:rect id="_x0000_i1061" style="width:0;height:1.5pt" o:hralign="center" o:hrstd="t" o:hr="t" fillcolor="#a0a0a0" stroked="f"/>
+          <v:rect id="_x0000_i1025" style="width:0;height:1.5pt" o:hralign="center" o:hrstd="t" o:hr="t" fillcolor="#a0a0a0" stroked="f"/>
         </w:pict>
       </w:r>
     </w:p>
@@ -246,7 +246,7 @@
     <w:p>
       <w:r>
         <w:pict w14:anchorId="33E381BD">
-          <v:rect id="_x0000_i1062" style="width:0;height:1.5pt" o:hralign="center" o:hrstd="t" o:hr="t" fillcolor="#a0a0a0" stroked="f"/>
+          <v:rect id="_x0000_i1026" style="width:0;height:1.5pt" o:hralign="center" o:hrstd="t" o:hr="t" fillcolor="#a0a0a0" stroked="f"/>
         </w:pict>
       </w:r>
     </w:p>
@@ -1048,17 +1048,17 @@
         </w:numPr>
       </w:pPr>
       <w:r>
-        <w:t xml:space="preserve">Managing </w:t>
-      </w:r>
-      <w:r>
-        <w:rPr>
-          <w:b/>
-          <w:bCs/>
-        </w:rPr>
-        <w:t>Google API authentication tokens</w:t>
-      </w:r>
-      <w:r>
-        <w:t xml:space="preserve"> and refresh cycles.</w:t>
+        <w:t xml:space="preserve">Implementing </w:t>
+      </w:r>
+      <w:r>
+        <w:rPr>
+          <w:b/>
+          <w:bCs/>
+        </w:rPr>
+        <w:t>accurate time tracking</w:t>
+      </w:r>
+      <w:r>
+        <w:t xml:space="preserve"> across different browsers and systems.</w:t>
       </w:r>
     </w:p>
     <w:p>
@@ -1069,27 +1069,6 @@
         </w:numPr>
       </w:pPr>
       <w:r>
-        <w:t xml:space="preserve">Implementing </w:t>
-      </w:r>
-      <w:r>
-        <w:rPr>
-          <w:b/>
-          <w:bCs/>
-        </w:rPr>
-        <w:t>accurate time tracking</w:t>
-      </w:r>
-      <w:r>
-        <w:t xml:space="preserve"> across different browsers and systems.</w:t>
-      </w:r>
-    </w:p>
-    <w:p>
-      <w:pPr>
-        <w:numPr>
-          <w:ilvl w:val="0"/>
-          <w:numId w:val="9"/>
-        </w:numPr>
-      </w:pPr>
-      <w:r>
         <w:t xml:space="preserve">Designing a </w:t>
       </w:r>
       <w:r>
@@ -1106,7 +1085,7 @@
     <w:p>
       <w:r>
         <w:pict w14:anchorId="39F4F126">
-          <v:rect id="_x0000_i1063" style="width:0;height:1.5pt" o:hralign="center" o:hrstd="t" o:hr="t" fillcolor="#a0a0a0" stroked="f"/>
+          <v:rect id="_x0000_i1027" style="width:0;height:1.5pt" o:hralign="center" o:hrstd="t" o:hr="t" fillcolor="#a0a0a0" stroked="f"/>
         </w:pict>
       </w:r>
     </w:p>
@@ -1277,23 +1256,7 @@
         </w:numPr>
       </w:pPr>
       <w:r>
-        <w:lastRenderedPageBreak/>
         <w:t>Review daily logs for tracking and auditing.</w:t>
-      </w:r>
-    </w:p>
-    <w:p>
-      <w:pPr>
-        <w:numPr>
-          <w:ilvl w:val="0"/>
-          <w:numId w:val="10"/>
-        </w:numPr>
-      </w:pPr>
-      <w:r>
-        <w:rPr>
-          <w:b/>
-          <w:bCs/>
-        </w:rPr>
-        <w:t>Server Functions:</w:t>
       </w:r>
     </w:p>
     <w:p>
@@ -1304,7 +1267,23 @@
         </w:numPr>
       </w:pPr>
       <w:r>
-        <w:t>Operates within the local network only.</w:t>
+        <w:lastRenderedPageBreak/>
+        <w:t>End shift of any staff.</w:t>
+      </w:r>
+    </w:p>
+    <w:p>
+      <w:pPr>
+        <w:numPr>
+          <w:ilvl w:val="0"/>
+          <w:numId w:val="10"/>
+        </w:numPr>
+      </w:pPr>
+      <w:r>
+        <w:rPr>
+          <w:b/>
+          <w:bCs/>
+        </w:rPr>
+        <w:t>Server Functions:</w:t>
       </w:r>
     </w:p>
     <w:p>
@@ -1315,7 +1294,7 @@
         </w:numPr>
       </w:pPr>
       <w:r>
-        <w:t>Saves attendance sheets monthly.</w:t>
+        <w:t>Operates within the local network only.</w:t>
       </w:r>
     </w:p>
     <w:p>
@@ -1326,6 +1305,17 @@
         </w:numPr>
       </w:pPr>
       <w:r>
+        <w:t>Saves attendance sheets monthly.</w:t>
+      </w:r>
+    </w:p>
+    <w:p>
+      <w:pPr>
+        <w:numPr>
+          <w:ilvl w:val="1"/>
+          <w:numId w:val="10"/>
+        </w:numPr>
+      </w:pPr>
+      <w:r>
         <w:t>Updates Google Sheets automatically.</w:t>
       </w:r>
     </w:p>
@@ -1497,7 +1487,7 @@
     <w:p>
       <w:r>
         <w:pict w14:anchorId="04D40F35">
-          <v:rect id="_x0000_i1064" style="width:0;height:1.5pt" o:hralign="center" o:hrstd="t" o:hr="t" fillcolor="#a0a0a0" stroked="f"/>
+          <v:rect id="_x0000_i1028" style="width:0;height:1.5pt" o:hralign="center" o:hrstd="t" o:hr="t" fillcolor="#a0a0a0" stroked="f"/>
         </w:pict>
       </w:r>
     </w:p>
@@ -1528,7 +1518,7 @@
     <w:p>
       <w:r>
         <w:pict w14:anchorId="565813E8">
-          <v:rect id="_x0000_i1065" style="width:0;height:1.5pt" o:hralign="center" o:hrstd="t" o:hr="t" fillcolor="#a0a0a0" stroked="f"/>
+          <v:rect id="_x0000_i1029" style="width:0;height:1.5pt" o:hralign="center" o:hrstd="t" o:hr="t" fillcolor="#a0a0a0" stroked="f"/>
         </w:pict>
       </w:r>
     </w:p>
@@ -1569,7 +1559,7 @@
     <w:p>
       <w:r>
         <w:pict w14:anchorId="0C009934">
-          <v:rect id="_x0000_i1066" style="width:0;height:1.5pt" o:hralign="center" o:hrstd="t" o:hr="t" fillcolor="#a0a0a0" stroked="f"/>
+          <v:rect id="_x0000_i1030" style="width:0;height:1.5pt" o:hralign="center" o:hrstd="t" o:hr="t" fillcolor="#a0a0a0" stroked="f"/>
         </w:pict>
       </w:r>
     </w:p>
@@ -4143,6 +4133,7 @@
   <w:style w:type="character" w:default="1" w:styleId="DefaultParagraphFont">
     <w:name w:val="Default Paragraph Font"/>
     <w:uiPriority w:val="1"/>
+    <w:semiHidden/>
     <w:unhideWhenUsed/>
   </w:style>
   <w:style w:type="table" w:default="1" w:styleId="TableNormal">

</xml_diff>